<commit_message>
variable system: the first implementation
</commit_message>
<xml_diff>
--- a/doc/NovaOrdis Utilities (novaordis-utilities) TODO.docx
+++ b/doc/NovaOrdis Utilities (novaordis-utilities) TODO.docx
@@ -10,7 +10,6 @@
           <w:sz w:val="52"/>
         </w:rPr>
       </w:pPr>
-      <w:bookmarkStart w:id="0" w:name="_GoBack"/>
       <w:r>
         <w:rPr>
           <w:rFonts w:ascii="Garamond" w:hAnsi="Garamond"/>
@@ -40,7 +39,6 @@
         <w:t xml:space="preserve"> TODO</w:t>
       </w:r>
     </w:p>
-    <w:bookmarkEnd w:id="0"/>
     <w:p>
       <w:pPr>
         <w:rPr>
@@ -68,6 +66,144 @@
           <w:rFonts w:ascii="Garamond" w:hAnsi="Garamond"/>
         </w:rPr>
       </w:pPr>
+    </w:p>
+    <w:p>
+      <w:pPr>
+        <w:pStyle w:val="ListParagraph"/>
+        <w:numPr>
+          <w:ilvl w:val="0"/>
+          <w:numId w:val="1"/>
+        </w:numPr>
+        <w:rPr>
+          <w:rFonts w:ascii="Garamond" w:hAnsi="Garamond"/>
+          <w:sz w:val="20"/>
+          <w:szCs w:val="20"/>
+        </w:rPr>
+      </w:pPr>
+      <w:bookmarkStart w:id="0" w:name="_GoBack"/>
+      <w:r>
+        <w:rPr>
+          <w:rFonts w:ascii="Garamond" w:hAnsi="Garamond"/>
+          <w:b/>
+          <w:sz w:val="20"/>
+          <w:szCs w:val="20"/>
+        </w:rPr>
+        <w:t>variable -&gt; variable2</w:t>
+      </w:r>
+      <w:bookmarkEnd w:id="0"/>
+      <w:r>
+        <w:rPr>
+          <w:rFonts w:ascii="Garamond" w:hAnsi="Garamond"/>
+          <w:sz w:val="20"/>
+          <w:szCs w:val="20"/>
+        </w:rPr>
+        <w:t>. Migrate all useful functionality from variable to variable2 and get rid of variable. Then rename variable2-&gt;variable.</w:t>
+      </w:r>
+    </w:p>
+    <w:p>
+      <w:pPr>
+        <w:pStyle w:val="ListParagraph"/>
+        <w:rPr>
+          <w:rFonts w:ascii="Garamond" w:hAnsi="Garamond"/>
+          <w:sz w:val="20"/>
+          <w:szCs w:val="20"/>
+        </w:rPr>
+      </w:pPr>
+    </w:p>
+    <w:p>
+      <w:pPr>
+        <w:pStyle w:val="ListParagraph"/>
+        <w:numPr>
+          <w:ilvl w:val="0"/>
+          <w:numId w:val="1"/>
+        </w:numPr>
+        <w:rPr>
+          <w:rFonts w:ascii="Garamond" w:hAnsi="Garamond"/>
+          <w:sz w:val="20"/>
+          <w:szCs w:val="20"/>
+        </w:rPr>
+      </w:pPr>
+      <w:r>
+        <w:rPr>
+          <w:rFonts w:ascii="Garamond" w:hAnsi="Garamond"/>
+          <w:sz w:val="20"/>
+          <w:szCs w:val="20"/>
+        </w:rPr>
+        <w:t xml:space="preserve">Current </w:t>
+      </w:r>
+      <w:proofErr w:type="spellStart"/>
+      <w:r>
+        <w:rPr>
+          <w:rFonts w:ascii="Garamond" w:hAnsi="Garamond"/>
+          <w:sz w:val="20"/>
+          <w:szCs w:val="20"/>
+        </w:rPr>
+        <w:t>OSBase.execute</w:t>
+      </w:r>
+      <w:proofErr w:type="spellEnd"/>
+      <w:r>
+        <w:rPr>
+          <w:rFonts w:ascii="Garamond" w:hAnsi="Garamond"/>
+          <w:sz w:val="20"/>
+          <w:szCs w:val="20"/>
+        </w:rPr>
+        <w:t>() implementation is naive, implement it correctly.</w:t>
+      </w:r>
+    </w:p>
+    <w:p>
+      <w:pPr>
+        <w:pStyle w:val="ListParagraph"/>
+        <w:rPr>
+          <w:rFonts w:ascii="Garamond" w:hAnsi="Garamond"/>
+        </w:rPr>
+      </w:pPr>
+    </w:p>
+    <w:p>
+      <w:pPr>
+        <w:pStyle w:val="ListParagraph"/>
+        <w:numPr>
+          <w:ilvl w:val="0"/>
+          <w:numId w:val="1"/>
+        </w:numPr>
+        <w:rPr>
+          <w:rFonts w:ascii="Garamond" w:hAnsi="Garamond"/>
+        </w:rPr>
+      </w:pPr>
+      <w:proofErr w:type="spellStart"/>
+      <w:r>
+        <w:rPr>
+          <w:rFonts w:ascii="Garamond" w:hAnsi="Garamond"/>
+          <w:b/>
+        </w:rPr>
+        <w:t>ContentLogger</w:t>
+      </w:r>
+      <w:proofErr w:type="spellEnd"/>
+      <w:r>
+        <w:rPr>
+          <w:rFonts w:ascii="Garamond" w:hAnsi="Garamond"/>
+        </w:rPr>
+        <w:t xml:space="preserve">. </w:t>
+      </w:r>
+      <w:proofErr w:type="spellStart"/>
+      <w:r>
+        <w:rPr>
+          <w:rFonts w:ascii="Garamond" w:hAnsi="Garamond"/>
+        </w:rPr>
+        <w:t>ContentLogger</w:t>
+      </w:r>
+      <w:proofErr w:type="spellEnd"/>
+      <w:r>
+        <w:rPr>
+          <w:rFonts w:ascii="Garamond" w:hAnsi="Garamond"/>
+        </w:rPr>
+        <w:t xml:space="preserve"> does not work on Linux -&gt; troubleshoot.</w:t>
+      </w:r>
+      <w:r>
+        <w:rPr>
+          <w:rFonts w:ascii="Garamond" w:hAnsi="Garamond"/>
+        </w:rPr>
+        <w:br/>
+      </w:r>
     </w:p>
     <w:p>
       <w:pPr>
@@ -842,8 +978,124 @@
       </w:rPr>
     </w:lvl>
   </w:abstractNum>
+  <w:abstractNum w:abstractNumId="1">
+    <w:nsid w:val="5840633E"/>
+    <w:multiLevelType w:val="hybridMultilevel"/>
+    <w:tmpl w:val="9EB64102"/>
+    <w:lvl w:ilvl="0" w:tplc="04090001">
+      <w:start w:val="1"/>
+      <w:numFmt w:val="bullet"/>
+      <w:lvlText w:val=""/>
+      <w:lvlJc w:val="left"/>
+      <w:pPr>
+        <w:ind w:left="720" w:hanging="360"/>
+      </w:pPr>
+      <w:rPr>
+        <w:rFonts w:ascii="Symbol" w:hAnsi="Symbol" w:hint="default"/>
+      </w:rPr>
+    </w:lvl>
+    <w:lvl w:ilvl="1" w:tplc="04090003" w:tentative="1">
+      <w:start w:val="1"/>
+      <w:numFmt w:val="bullet"/>
+      <w:lvlText w:val="o"/>
+      <w:lvlJc w:val="left"/>
+      <w:pPr>
+        <w:ind w:left="1440" w:hanging="360"/>
+      </w:pPr>
+      <w:rPr>
+        <w:rFonts w:ascii="Courier New" w:hAnsi="Courier New" w:cs="Courier New" w:hint="default"/>
+      </w:rPr>
+    </w:lvl>
+    <w:lvl w:ilvl="2" w:tplc="04090005" w:tentative="1">
+      <w:start w:val="1"/>
+      <w:numFmt w:val="bullet"/>
+      <w:lvlText w:val=""/>
+      <w:lvlJc w:val="left"/>
+      <w:pPr>
+        <w:ind w:left="2160" w:hanging="360"/>
+      </w:pPr>
+      <w:rPr>
+        <w:rFonts w:ascii="Wingdings" w:hAnsi="Wingdings" w:hint="default"/>
+      </w:rPr>
+    </w:lvl>
+    <w:lvl w:ilvl="3" w:tplc="04090001" w:tentative="1">
+      <w:start w:val="1"/>
+      <w:numFmt w:val="bullet"/>
+      <w:lvlText w:val=""/>
+      <w:lvlJc w:val="left"/>
+      <w:pPr>
+        <w:ind w:left="2880" w:hanging="360"/>
+      </w:pPr>
+      <w:rPr>
+        <w:rFonts w:ascii="Symbol" w:hAnsi="Symbol" w:hint="default"/>
+      </w:rPr>
+    </w:lvl>
+    <w:lvl w:ilvl="4" w:tplc="04090003" w:tentative="1">
+      <w:start w:val="1"/>
+      <w:numFmt w:val="bullet"/>
+      <w:lvlText w:val="o"/>
+      <w:lvlJc w:val="left"/>
+      <w:pPr>
+        <w:ind w:left="3600" w:hanging="360"/>
+      </w:pPr>
+      <w:rPr>
+        <w:rFonts w:ascii="Courier New" w:hAnsi="Courier New" w:cs="Courier New" w:hint="default"/>
+      </w:rPr>
+    </w:lvl>
+    <w:lvl w:ilvl="5" w:tplc="04090005" w:tentative="1">
+      <w:start w:val="1"/>
+      <w:numFmt w:val="bullet"/>
+      <w:lvlText w:val=""/>
+      <w:lvlJc w:val="left"/>
+      <w:pPr>
+        <w:ind w:left="4320" w:hanging="360"/>
+      </w:pPr>
+      <w:rPr>
+        <w:rFonts w:ascii="Wingdings" w:hAnsi="Wingdings" w:hint="default"/>
+      </w:rPr>
+    </w:lvl>
+    <w:lvl w:ilvl="6" w:tplc="04090001" w:tentative="1">
+      <w:start w:val="1"/>
+      <w:numFmt w:val="bullet"/>
+      <w:lvlText w:val=""/>
+      <w:lvlJc w:val="left"/>
+      <w:pPr>
+        <w:ind w:left="5040" w:hanging="360"/>
+      </w:pPr>
+      <w:rPr>
+        <w:rFonts w:ascii="Symbol" w:hAnsi="Symbol" w:hint="default"/>
+      </w:rPr>
+    </w:lvl>
+    <w:lvl w:ilvl="7" w:tplc="04090003" w:tentative="1">
+      <w:start w:val="1"/>
+      <w:numFmt w:val="bullet"/>
+      <w:lvlText w:val="o"/>
+      <w:lvlJc w:val="left"/>
+      <w:pPr>
+        <w:ind w:left="5760" w:hanging="360"/>
+      </w:pPr>
+      <w:rPr>
+        <w:rFonts w:ascii="Courier New" w:hAnsi="Courier New" w:cs="Courier New" w:hint="default"/>
+      </w:rPr>
+    </w:lvl>
+    <w:lvl w:ilvl="8" w:tplc="04090005" w:tentative="1">
+      <w:start w:val="1"/>
+      <w:numFmt w:val="bullet"/>
+      <w:lvlText w:val=""/>
+      <w:lvlJc w:val="left"/>
+      <w:pPr>
+        <w:ind w:left="6480" w:hanging="360"/>
+      </w:pPr>
+      <w:rPr>
+        <w:rFonts w:ascii="Wingdings" w:hAnsi="Wingdings" w:hint="default"/>
+      </w:rPr>
+    </w:lvl>
+  </w:abstractNum>
   <w:num w:numId="1">
     <w:abstractNumId w:val="0"/>
+  </w:num>
+  <w:num w:numId="2">
+    <w:abstractNumId w:val="1"/>
   </w:num>
 </w:numbering>
 </file>

</xml_diff>

<commit_message>
replaced non-standard NotSupportedException with UnsupportedOperationException
</commit_message>
<xml_diff>
--- a/doc/NovaOrdis Utilities (novaordis-utilities) TODO.docx
+++ b/doc/NovaOrdis Utilities (novaordis-utilities) TODO.docx
@@ -47,8 +47,6 @@
           <w:szCs w:val="20"/>
         </w:rPr>
       </w:pPr>
-      <w:bookmarkStart w:id="0" w:name="_GoBack"/>
-      <w:bookmarkEnd w:id="0"/>
     </w:p>
     <w:p>
       <w:pPr>
@@ -86,19 +84,132 @@
       <w:r>
         <w:rPr>
           <w:rFonts w:ascii="Garamond" w:hAnsi="Garamond"/>
-          <w:sz w:val="20"/>
-          <w:szCs w:val="20"/>
-        </w:rPr>
-        <w:t>Current OSBase.execute() implementation is naive, implement it correctly.</w:t>
-      </w:r>
-    </w:p>
-    <w:p>
-      <w:pPr>
-        <w:pStyle w:val="ListParagraph"/>
-        <w:rPr>
-          <w:rFonts w:ascii="Garamond" w:hAnsi="Garamond"/>
-        </w:rPr>
-      </w:pPr>
+          <w:b/>
+          <w:sz w:val="20"/>
+          <w:szCs w:val="20"/>
+        </w:rPr>
+        <w:t>Generic Variable and Expression System</w:t>
+      </w:r>
+      <w:r>
+        <w:rPr>
+          <w:rFonts w:ascii="Garamond" w:hAnsi="Garamond"/>
+          <w:sz w:val="20"/>
+          <w:szCs w:val="20"/>
+        </w:rPr>
+        <w:t>: r</w:t>
+      </w:r>
+      <w:r>
+        <w:rPr>
+          <w:rFonts w:ascii="Garamond" w:hAnsi="Garamond"/>
+          <w:sz w:val="20"/>
+          <w:szCs w:val="20"/>
+        </w:rPr>
+        <w:t>eview environment</w:t>
+      </w:r>
+      <w:r>
+        <w:rPr>
+          <w:rFonts w:ascii="Garamond" w:hAnsi="Garamond"/>
+          <w:sz w:val="20"/>
+          <w:szCs w:val="20"/>
+        </w:rPr>
+        <w:t xml:space="preserve"> variable</w:t>
+      </w:r>
+      <w:r>
+        <w:rPr>
+          <w:rFonts w:ascii="Garamond" w:hAnsi="Garamond"/>
+          <w:sz w:val="20"/>
+          <w:szCs w:val="20"/>
+        </w:rPr>
+        <w:t xml:space="preserve"> </w:t>
+      </w:r>
+      <w:proofErr w:type="spellStart"/>
+      <w:r>
+        <w:rPr>
+          <w:rFonts w:ascii="Garamond" w:hAnsi="Garamond"/>
+          <w:sz w:val="20"/>
+          <w:szCs w:val="20"/>
+        </w:rPr>
+        <w:t>V</w:t>
+      </w:r>
+      <w:r>
+        <w:rPr>
+          <w:rFonts w:ascii="Garamond" w:hAnsi="Garamond"/>
+          <w:sz w:val="20"/>
+          <w:szCs w:val="20"/>
+        </w:rPr>
+        <w:t>ariable</w:t>
+      </w:r>
+      <w:proofErr w:type="spellEnd"/>
+      <w:r>
+        <w:rPr>
+          <w:rFonts w:ascii="Garamond" w:hAnsi="Garamond"/>
+          <w:sz w:val="20"/>
+          <w:szCs w:val="20"/>
+        </w:rPr>
+        <w:t xml:space="preserve"> instance (</w:t>
+      </w:r>
+      <w:proofErr w:type="spellStart"/>
+      <w:r>
+        <w:rPr>
+          <w:rFonts w:ascii="Garamond" w:hAnsi="Garamond"/>
+          <w:sz w:val="20"/>
+          <w:szCs w:val="20"/>
+        </w:rPr>
+        <w:t>EnvironmentVariableProxy</w:t>
+      </w:r>
+      <w:proofErr w:type="spellEnd"/>
+      <w:r>
+        <w:rPr>
+          <w:rFonts w:ascii="Garamond" w:hAnsi="Garamond"/>
+          <w:sz w:val="20"/>
+          <w:szCs w:val="20"/>
+        </w:rPr>
+        <w:t xml:space="preserve">). </w:t>
+      </w:r>
+      <w:proofErr w:type="spellStart"/>
+      <w:r>
+        <w:rPr>
+          <w:rFonts w:ascii="Garamond" w:hAnsi="Garamond"/>
+          <w:sz w:val="20"/>
+          <w:szCs w:val="20"/>
+        </w:rPr>
+        <w:t>Becaue</w:t>
+      </w:r>
+      <w:proofErr w:type="spellEnd"/>
+      <w:r>
+        <w:rPr>
+          <w:rFonts w:ascii="Garamond" w:hAnsi="Garamond"/>
+          <w:sz w:val="20"/>
+          <w:szCs w:val="20"/>
+        </w:rPr>
+        <w:t xml:space="preserve"> </w:t>
+      </w:r>
+      <w:r>
+        <w:rPr>
+          <w:rFonts w:ascii="Garamond" w:hAnsi="Garamond"/>
+          <w:sz w:val="20"/>
+          <w:szCs w:val="20"/>
+        </w:rPr>
+        <w:t xml:space="preserve">since we’re keeping a track of what we declared, we can convert back </w:t>
+      </w:r>
+      <w:r>
+        <w:rPr>
+          <w:rFonts w:ascii="Garamond" w:hAnsi="Garamond"/>
+          <w:sz w:val="20"/>
+          <w:szCs w:val="20"/>
+        </w:rPr>
+        <w:t>and forth to our type, so we can support “typed” environment variables from our program.</w:t>
+      </w:r>
+      <w:r>
+        <w:rPr>
+          <w:rFonts w:ascii="Garamond" w:hAnsi="Garamond"/>
+          <w:sz w:val="20"/>
+          <w:szCs w:val="20"/>
+        </w:rPr>
+        <w:br/>
+      </w:r>
+      <w:bookmarkStart w:id="0" w:name="_GoBack"/>
+      <w:bookmarkEnd w:id="0"/>
     </w:p>
     <w:p>
       <w:pPr>
@@ -109,8 +220,57 @@
         </w:numPr>
         <w:rPr>
           <w:rFonts w:ascii="Garamond" w:hAnsi="Garamond"/>
-        </w:rPr>
-      </w:pPr>
+          <w:sz w:val="20"/>
+          <w:szCs w:val="20"/>
+        </w:rPr>
+      </w:pPr>
+      <w:r>
+        <w:rPr>
+          <w:rFonts w:ascii="Garamond" w:hAnsi="Garamond"/>
+          <w:sz w:val="20"/>
+          <w:szCs w:val="20"/>
+        </w:rPr>
+        <w:t xml:space="preserve">Current </w:t>
+      </w:r>
+      <w:proofErr w:type="spellStart"/>
+      <w:r>
+        <w:rPr>
+          <w:rFonts w:ascii="Garamond" w:hAnsi="Garamond"/>
+          <w:sz w:val="20"/>
+          <w:szCs w:val="20"/>
+        </w:rPr>
+        <w:t>OSBase.execute</w:t>
+      </w:r>
+      <w:proofErr w:type="spellEnd"/>
+      <w:r>
+        <w:rPr>
+          <w:rFonts w:ascii="Garamond" w:hAnsi="Garamond"/>
+          <w:sz w:val="20"/>
+          <w:szCs w:val="20"/>
+        </w:rPr>
+        <w:t>() implementation is naive, implement it correctly.</w:t>
+      </w:r>
+    </w:p>
+    <w:p>
+      <w:pPr>
+        <w:pStyle w:val="ListParagraph"/>
+        <w:rPr>
+          <w:rFonts w:ascii="Garamond" w:hAnsi="Garamond"/>
+        </w:rPr>
+      </w:pPr>
+    </w:p>
+    <w:p>
+      <w:pPr>
+        <w:pStyle w:val="ListParagraph"/>
+        <w:numPr>
+          <w:ilvl w:val="0"/>
+          <w:numId w:val="1"/>
+        </w:numPr>
+        <w:rPr>
+          <w:rFonts w:ascii="Garamond" w:hAnsi="Garamond"/>
+        </w:rPr>
+      </w:pPr>
+      <w:proofErr w:type="spellStart"/>
       <w:r>
         <w:rPr>
           <w:rFonts w:ascii="Garamond" w:hAnsi="Garamond"/>
@@ -118,11 +278,26 @@
         </w:rPr>
         <w:t>ContentLogger</w:t>
       </w:r>
-      <w:r>
-        <w:rPr>
-          <w:rFonts w:ascii="Garamond" w:hAnsi="Garamond"/>
-        </w:rPr>
-        <w:t>. ContentLogger does not work on Linux -&gt; troubleshoot.</w:t>
+      <w:proofErr w:type="spellEnd"/>
+      <w:r>
+        <w:rPr>
+          <w:rFonts w:ascii="Garamond" w:hAnsi="Garamond"/>
+        </w:rPr>
+        <w:t xml:space="preserve">. </w:t>
+      </w:r>
+      <w:proofErr w:type="spellStart"/>
+      <w:r>
+        <w:rPr>
+          <w:rFonts w:ascii="Garamond" w:hAnsi="Garamond"/>
+        </w:rPr>
+        <w:t>ContentLogger</w:t>
+      </w:r>
+      <w:proofErr w:type="spellEnd"/>
+      <w:r>
+        <w:rPr>
+          <w:rFonts w:ascii="Garamond" w:hAnsi="Garamond"/>
+        </w:rPr>
+        <w:t xml:space="preserve"> does not work on Linux -&gt; troubleshoot.</w:t>
       </w:r>
       <w:r>
         <w:rPr>
@@ -238,7 +413,39 @@
                                 <w:rFonts w:ascii="Menlo" w:hAnsi="Menlo" w:cs="Menlo"/>
                                 <w:sz w:val="13"/>
                               </w:rPr>
-                              <w:t>NOMBP2:nort ovidiu$ release snapshot --no-push</w:t>
+                              <w:t>NOMBP</w:t>
+                            </w:r>
+                            <w:proofErr w:type="gramStart"/>
+                            <w:r>
+                              <w:rPr>
+                                <w:rFonts w:ascii="Menlo" w:hAnsi="Menlo" w:cs="Menlo"/>
+                                <w:sz w:val="13"/>
+                              </w:rPr>
+                              <w:t>2:nort</w:t>
+                            </w:r>
+                            <w:proofErr w:type="gramEnd"/>
+                            <w:r>
+                              <w:rPr>
+                                <w:rFonts w:ascii="Menlo" w:hAnsi="Menlo" w:cs="Menlo"/>
+                                <w:sz w:val="13"/>
+                              </w:rPr>
+                              <w:t xml:space="preserve"> </w:t>
+                            </w:r>
+                            <w:proofErr w:type="spellStart"/>
+                            <w:r>
+                              <w:rPr>
+                                <w:rFonts w:ascii="Menlo" w:hAnsi="Menlo" w:cs="Menlo"/>
+                                <w:sz w:val="13"/>
+                              </w:rPr>
+                              <w:t>ovidiu</w:t>
+                            </w:r>
+                            <w:proofErr w:type="spellEnd"/>
+                            <w:r>
+                              <w:rPr>
+                                <w:rFonts w:ascii="Menlo" w:hAnsi="Menlo" w:cs="Menlo"/>
+                                <w:sz w:val="13"/>
+                              </w:rPr>
+                              <w:t>$ release snapshot --no-push</w:t>
                             </w:r>
                           </w:p>
                           <w:p>
@@ -344,7 +551,87 @@
                                 <w:rFonts w:ascii="Menlo" w:hAnsi="Menlo" w:cs="Menlo"/>
                                 <w:sz w:val="13"/>
                               </w:rPr>
-                              <w:t>replace nort-1.0.1-SNAPSHOT-3/lib/novaordis-utilities-4.3.0-SNAPSHOT-1.jar? [y]es, [n]o, [A]ll, [N]one, [r]ename:</w:t>
+                              <w:t>replace nort-1.0.1-SNAPSHOT-3/lib/novaordis-utilities-4.3.0-SNAPSHOT-1.jar? [y]</w:t>
+                            </w:r>
+                            <w:proofErr w:type="spellStart"/>
+                            <w:r>
+                              <w:rPr>
+                                <w:rFonts w:ascii="Menlo" w:hAnsi="Menlo" w:cs="Menlo"/>
+                                <w:sz w:val="13"/>
+                              </w:rPr>
+                              <w:t>es</w:t>
+                            </w:r>
+                            <w:proofErr w:type="spellEnd"/>
+                            <w:r>
+                              <w:rPr>
+                                <w:rFonts w:ascii="Menlo" w:hAnsi="Menlo" w:cs="Menlo"/>
+                                <w:sz w:val="13"/>
+                              </w:rPr>
+                              <w:t>, [</w:t>
+                            </w:r>
+                            <w:proofErr w:type="spellStart"/>
+                            <w:r>
+                              <w:rPr>
+                                <w:rFonts w:ascii="Menlo" w:hAnsi="Menlo" w:cs="Menlo"/>
+                                <w:sz w:val="13"/>
+                              </w:rPr>
+                              <w:t>n]o</w:t>
+                            </w:r>
+                            <w:proofErr w:type="spellEnd"/>
+                            <w:r>
+                              <w:rPr>
+                                <w:rFonts w:ascii="Menlo" w:hAnsi="Menlo" w:cs="Menlo"/>
+                                <w:sz w:val="13"/>
+                              </w:rPr>
+                              <w:t>, [A]</w:t>
+                            </w:r>
+                            <w:proofErr w:type="spellStart"/>
+                            <w:r>
+                              <w:rPr>
+                                <w:rFonts w:ascii="Menlo" w:hAnsi="Menlo" w:cs="Menlo"/>
+                                <w:sz w:val="13"/>
+                              </w:rPr>
+                              <w:t>ll</w:t>
+                            </w:r>
+                            <w:proofErr w:type="spellEnd"/>
+                            <w:r>
+                              <w:rPr>
+                                <w:rFonts w:ascii="Menlo" w:hAnsi="Menlo" w:cs="Menlo"/>
+                                <w:sz w:val="13"/>
+                              </w:rPr>
+                              <w:t>, [</w:t>
+                            </w:r>
+                            <w:proofErr w:type="spellStart"/>
+                            <w:r>
+                              <w:rPr>
+                                <w:rFonts w:ascii="Menlo" w:hAnsi="Menlo" w:cs="Menlo"/>
+                                <w:sz w:val="13"/>
+                              </w:rPr>
+                              <w:t>N]one</w:t>
+                            </w:r>
+                            <w:proofErr w:type="spellEnd"/>
+                            <w:r>
+                              <w:rPr>
+                                <w:rFonts w:ascii="Menlo" w:hAnsi="Menlo" w:cs="Menlo"/>
+                                <w:sz w:val="13"/>
+                              </w:rPr>
+                              <w:t>, [r]</w:t>
+                            </w:r>
+                            <w:proofErr w:type="spellStart"/>
+                            <w:r>
+                              <w:rPr>
+                                <w:rFonts w:ascii="Menlo" w:hAnsi="Menlo" w:cs="Menlo"/>
+                                <w:sz w:val="13"/>
+                              </w:rPr>
+                              <w:t>ename</w:t>
+                            </w:r>
+                            <w:proofErr w:type="spellEnd"/>
+                            <w:r>
+                              <w:rPr>
+                                <w:rFonts w:ascii="Menlo" w:hAnsi="Menlo" w:cs="Menlo"/>
+                                <w:sz w:val="13"/>
+                              </w:rPr>
+                              <w:t>:</w:t>
                             </w:r>
                           </w:p>
                           <w:p>

</xml_diff>